<commit_message>
Better ordination anova tables
</commit_message>
<xml_diff>
--- a/Tables/betaTable.docx
+++ b/Tables/betaTable.docx
@@ -2,6 +2,14 @@
 <file path=word/document.xml><?xml version="1.0" encoding="utf-8"?>
 <w:document xmlns:wpc="http://schemas.microsoft.com/office/word/2010/wordprocessingCanvas" xmlns:cx="http://schemas.microsoft.com/office/drawing/2014/chartex" xmlns:cx1="http://schemas.microsoft.com/office/drawing/2015/9/8/chartex" xmlns:cx2="http://schemas.microsoft.com/office/drawing/2015/10/21/chartex" xmlns:cx3="http://schemas.microsoft.com/office/drawing/2016/5/9/chartex" xmlns:cx4="http://schemas.microsoft.com/office/drawing/2016/5/10/chartex" xmlns:cx5="http://schemas.microsoft.com/office/drawing/2016/5/11/chartex" xmlns:cx6="http://schemas.microsoft.com/office/drawing/2016/5/12/chartex" xmlns:cx7="http://schemas.microsoft.com/office/drawing/2016/5/13/chartex" xmlns:cx8="http://schemas.microsoft.com/office/drawing/2016/5/14/chartex" xmlns:mc="http://schemas.openxmlformats.org/markup-compatibility/2006" xmlns:aink="http://schemas.microsoft.com/office/drawing/2016/ink" xmlns:am3d="http://schemas.microsoft.com/office/drawing/2017/model3d" xmlns:o="urn:schemas-microsoft-com:office:office" xmlns:r="http://schemas.openxmlformats.org/officeDocument/2006/relationships" xmlns:m="http://schemas.openxmlformats.org/officeDocument/2006/math" xmlns:v="urn:schemas-microsoft-com:vml" xmlns:wp14="http://schemas.microsoft.com/office/word/2010/wordprocessingDrawing" xmlns:wp="http://schemas.openxmlformats.org/drawingml/2006/wordprocessingDrawing" xmlns:w10="urn:schemas-microsoft-com:office:word" xmlns:w="http://schemas.openxmlformats.org/wordprocessingml/2006/main" xmlns:w14="http://schemas.microsoft.com/office/word/2010/wordml" xmlns:w15="http://schemas.microsoft.com/office/word/2012/wordml" xmlns:w16cex="http://schemas.microsoft.com/office/word/2018/wordml/cex" xmlns:w16cid="http://schemas.microsoft.com/office/word/2016/wordml/cid" xmlns:w16="http://schemas.microsoft.com/office/word/2018/wordml" xmlns:w16se="http://schemas.microsoft.com/office/word/2015/wordml/symex" xmlns:wpg="http://schemas.microsoft.com/office/word/2010/wordprocessingGroup" xmlns:wpi="http://schemas.microsoft.com/office/word/2010/wordprocessingInk" xmlns:wne="http://schemas.microsoft.com/office/word/2006/wordml" xmlns:wps="http://schemas.microsoft.com/office/word/2010/wordprocessingShape" mc:Ignorable="w14 w15 w16se w16cid w16 w16cex wp14">
   <w:body>
+    <w:p>
+      <w:pPr>
+        <w:pStyle w:val="Normal"/>
+      </w:pPr>
+      <w:r>
+        <w:t xml:space="preserve"/>
+      </w:r>
+    </w:p>
     <w:tbl xmlns:a="http://schemas.openxmlformats.org/drawingml/2006/main" xmlns:pic="http://schemas.openxmlformats.org/drawingml/2006/picture">
       <w:tblPr>
         <w:tblLayout w:type="fixed"/>
@@ -22,31 +30,44 @@
           <w:trHeight w:val="360" w:hRule="auto"/>
           <w:tblHeader/>
         </w:trPr>
+        header1
         <w:tc>
           <w:tcPr>
             <w:tcBorders>
               <w:bottom w:val="single" w:sz="16" w:space="0" w:color="666666"/>
               <w:top w:val="single" w:sz="16" w:space="0" w:color="666666"/>
-            </w:tcBorders>
-            <w:shd w:val="clear" w:color="auto" w:fill="FFFFFF"/>
-            <w:tcMar>
-              <w:top w:w="0" w:type="dxa"/>
-              <w:bottom w:w="0" w:type="dxa"/>
-              <w:left w:w="0" w:type="dxa"/>
-              <w:right w:w="0" w:type="dxa"/>
-            </w:tcMar>
-            <w:vAlign w:val="center"/>
-          </w:tcPr>
-          <w:p>
-            <w:pPr>
-              <w:keepNext/>
+              <w:left w:val="none" w:sz="0" w:space="0" w:color="000000"/>
+              <w:right w:val="none" w:sz="0" w:space="0" w:color="000000"/>
+            </w:tcBorders>
+            <w:shd w:val="clear" w:color="auto" w:fill="FFFFFF"/>
+            <w:tcMar>
+              <w:top w:w="0" w:type="dxa"/>
+              <w:bottom w:w="0" w:type="dxa"/>
+              <w:left w:w="0" w:type="dxa"/>
+              <w:right w:w="0" w:type="dxa"/>
+            </w:tcMar>
+            <w:vAlign w:val="center"/>
+          </w:tcPr>
+          <w:p>
+            <w:pPr>
+              <w:pStyle w:val="Normal"/>
               <w:jc w:val="left"/>
-              <w:spacing w:after="100" w:before="100" w:line="240"/>
-              <w:ind w:firstLine="0" w:left="100" w:right="100"/>
-            </w:pPr>
-            <w:r>
-              <w:rPr>
-                <w:rFonts w:ascii="DejaVu Sans" w:hAnsi="DejaVu Sans" w:eastAsia="DejaVu Sans" w:cs="DejaVu Sans"/>
+              <w:keepNext/>
+              <w:pBdr>
+                <w:bottom w:val="none" w:sz="0" w:space="0" w:color="000000"/>
+                <w:top w:val="none" w:sz="0" w:space="0" w:color="000000"/>
+                <w:left w:val="none" w:sz="0" w:space="0" w:color="000000"/>
+                <w:right w:val="none" w:sz="0" w:space="0" w:color="000000"/>
+              </w:pBdr>
+              <w:spacing w:after="100" w:before="100" w:line="240"/>
+              <w:ind w:firstLine="0" w:left="100" w:right="100"/>
+            </w:pPr>
+            <w:r>
+              <w:rPr>
+                <w:rFonts w:ascii="DejaVu Sans" w:hAnsi="DejaVu Sans" w:eastAsia="DejaVu Sans" w:cs="DejaVu Sans"/>
+                <w:i w:val="false"/>
+                <w:b w:val="false"/>
+                <w:u w:val="none"/>
                 <w:sz w:val="22"/>
                 <w:szCs w:val="22"/>
                 <w:color w:val="000000"/>
@@ -60,26 +81,38 @@
             <w:tcBorders>
               <w:bottom w:val="single" w:sz="16" w:space="0" w:color="666666"/>
               <w:top w:val="single" w:sz="16" w:space="0" w:color="666666"/>
-            </w:tcBorders>
-            <w:shd w:val="clear" w:color="auto" w:fill="FFFFFF"/>
-            <w:tcMar>
-              <w:top w:w="0" w:type="dxa"/>
-              <w:bottom w:w="0" w:type="dxa"/>
-              <w:left w:w="0" w:type="dxa"/>
-              <w:right w:w="0" w:type="dxa"/>
-            </w:tcMar>
-            <w:vAlign w:val="center"/>
-          </w:tcPr>
-          <w:p>
-            <w:pPr>
-              <w:keepNext/>
+              <w:left w:val="none" w:sz="0" w:space="0" w:color="000000"/>
+              <w:right w:val="none" w:sz="0" w:space="0" w:color="000000"/>
+            </w:tcBorders>
+            <w:shd w:val="clear" w:color="auto" w:fill="FFFFFF"/>
+            <w:tcMar>
+              <w:top w:w="0" w:type="dxa"/>
+              <w:bottom w:w="0" w:type="dxa"/>
+              <w:left w:w="0" w:type="dxa"/>
+              <w:right w:w="0" w:type="dxa"/>
+            </w:tcMar>
+            <w:vAlign w:val="center"/>
+          </w:tcPr>
+          <w:p>
+            <w:pPr>
+              <w:pStyle w:val="Normal"/>
               <w:jc w:val="right"/>
-              <w:spacing w:after="100" w:before="100" w:line="240"/>
-              <w:ind w:firstLine="0" w:left="100" w:right="100"/>
-            </w:pPr>
-            <w:r>
-              <w:rPr>
-                <w:rFonts w:ascii="DejaVu Sans" w:hAnsi="DejaVu Sans" w:eastAsia="DejaVu Sans" w:cs="DejaVu Sans"/>
+              <w:keepNext/>
+              <w:pBdr>
+                <w:bottom w:val="none" w:sz="0" w:space="0" w:color="000000"/>
+                <w:top w:val="none" w:sz="0" w:space="0" w:color="000000"/>
+                <w:left w:val="none" w:sz="0" w:space="0" w:color="000000"/>
+                <w:right w:val="none" w:sz="0" w:space="0" w:color="000000"/>
+              </w:pBdr>
+              <w:spacing w:after="100" w:before="100" w:line="240"/>
+              <w:ind w:firstLine="0" w:left="100" w:right="100"/>
+            </w:pPr>
+            <w:r>
+              <w:rPr>
+                <w:rFonts w:ascii="DejaVu Sans" w:hAnsi="DejaVu Sans" w:eastAsia="DejaVu Sans" w:cs="DejaVu Sans"/>
+                <w:i w:val="false"/>
+                <w:b w:val="false"/>
+                <w:u w:val="none"/>
                 <w:sz w:val="22"/>
                 <w:szCs w:val="22"/>
                 <w:color w:val="000000"/>
@@ -93,26 +126,38 @@
             <w:tcBorders>
               <w:bottom w:val="single" w:sz="16" w:space="0" w:color="666666"/>
               <w:top w:val="single" w:sz="16" w:space="0" w:color="666666"/>
-            </w:tcBorders>
-            <w:shd w:val="clear" w:color="auto" w:fill="FFFFFF"/>
-            <w:tcMar>
-              <w:top w:w="0" w:type="dxa"/>
-              <w:bottom w:w="0" w:type="dxa"/>
-              <w:left w:w="0" w:type="dxa"/>
-              <w:right w:w="0" w:type="dxa"/>
-            </w:tcMar>
-            <w:vAlign w:val="center"/>
-          </w:tcPr>
-          <w:p>
-            <w:pPr>
-              <w:keepNext/>
+              <w:left w:val="none" w:sz="0" w:space="0" w:color="000000"/>
+              <w:right w:val="none" w:sz="0" w:space="0" w:color="000000"/>
+            </w:tcBorders>
+            <w:shd w:val="clear" w:color="auto" w:fill="FFFFFF"/>
+            <w:tcMar>
+              <w:top w:w="0" w:type="dxa"/>
+              <w:bottom w:w="0" w:type="dxa"/>
+              <w:left w:w="0" w:type="dxa"/>
+              <w:right w:w="0" w:type="dxa"/>
+            </w:tcMar>
+            <w:vAlign w:val="center"/>
+          </w:tcPr>
+          <w:p>
+            <w:pPr>
+              <w:pStyle w:val="Normal"/>
               <w:jc w:val="right"/>
-              <w:spacing w:after="100" w:before="100" w:line="240"/>
-              <w:ind w:firstLine="0" w:left="100" w:right="100"/>
-            </w:pPr>
-            <w:r>
-              <w:rPr>
-                <w:rFonts w:ascii="DejaVu Sans" w:hAnsi="DejaVu Sans" w:eastAsia="DejaVu Sans" w:cs="DejaVu Sans"/>
+              <w:keepNext/>
+              <w:pBdr>
+                <w:bottom w:val="none" w:sz="0" w:space="0" w:color="000000"/>
+                <w:top w:val="none" w:sz="0" w:space="0" w:color="000000"/>
+                <w:left w:val="none" w:sz="0" w:space="0" w:color="000000"/>
+                <w:right w:val="none" w:sz="0" w:space="0" w:color="000000"/>
+              </w:pBdr>
+              <w:spacing w:after="100" w:before="100" w:line="240"/>
+              <w:ind w:firstLine="0" w:left="100" w:right="100"/>
+            </w:pPr>
+            <w:r>
+              <w:rPr>
+                <w:rFonts w:ascii="DejaVu Sans" w:hAnsi="DejaVu Sans" w:eastAsia="DejaVu Sans" w:cs="DejaVu Sans"/>
+                <w:i w:val="false"/>
+                <w:b w:val="false"/>
+                <w:u w:val="none"/>
                 <w:sz w:val="22"/>
                 <w:szCs w:val="22"/>
                 <w:color w:val="000000"/>
@@ -126,26 +171,38 @@
             <w:tcBorders>
               <w:bottom w:val="single" w:sz="16" w:space="0" w:color="666666"/>
               <w:top w:val="single" w:sz="16" w:space="0" w:color="666666"/>
-            </w:tcBorders>
-            <w:shd w:val="clear" w:color="auto" w:fill="FFFFFF"/>
-            <w:tcMar>
-              <w:top w:w="0" w:type="dxa"/>
-              <w:bottom w:w="0" w:type="dxa"/>
-              <w:left w:w="0" w:type="dxa"/>
-              <w:right w:w="0" w:type="dxa"/>
-            </w:tcMar>
-            <w:vAlign w:val="center"/>
-          </w:tcPr>
-          <w:p>
-            <w:pPr>
-              <w:keepNext/>
+              <w:left w:val="none" w:sz="0" w:space="0" w:color="000000"/>
+              <w:right w:val="none" w:sz="0" w:space="0" w:color="000000"/>
+            </w:tcBorders>
+            <w:shd w:val="clear" w:color="auto" w:fill="FFFFFF"/>
+            <w:tcMar>
+              <w:top w:w="0" w:type="dxa"/>
+              <w:bottom w:w="0" w:type="dxa"/>
+              <w:left w:w="0" w:type="dxa"/>
+              <w:right w:w="0" w:type="dxa"/>
+            </w:tcMar>
+            <w:vAlign w:val="center"/>
+          </w:tcPr>
+          <w:p>
+            <w:pPr>
+              <w:pStyle w:val="Normal"/>
               <w:jc w:val="right"/>
-              <w:spacing w:after="100" w:before="100" w:line="240"/>
-              <w:ind w:firstLine="0" w:left="100" w:right="100"/>
-            </w:pPr>
-            <w:r>
-              <w:rPr>
-                <w:rFonts w:ascii="DejaVu Sans" w:hAnsi="DejaVu Sans" w:eastAsia="DejaVu Sans" w:cs="DejaVu Sans"/>
+              <w:keepNext/>
+              <w:pBdr>
+                <w:bottom w:val="none" w:sz="0" w:space="0" w:color="000000"/>
+                <w:top w:val="none" w:sz="0" w:space="0" w:color="000000"/>
+                <w:left w:val="none" w:sz="0" w:space="0" w:color="000000"/>
+                <w:right w:val="none" w:sz="0" w:space="0" w:color="000000"/>
+              </w:pBdr>
+              <w:spacing w:after="100" w:before="100" w:line="240"/>
+              <w:ind w:firstLine="0" w:left="100" w:right="100"/>
+            </w:pPr>
+            <w:r>
+              <w:rPr>
+                <w:rFonts w:ascii="DejaVu Sans" w:hAnsi="DejaVu Sans" w:eastAsia="DejaVu Sans" w:cs="DejaVu Sans"/>
+                <w:i w:val="false"/>
+                <w:b w:val="false"/>
+                <w:u w:val="none"/>
                 <w:sz w:val="22"/>
                 <w:szCs w:val="22"/>
                 <w:color w:val="000000"/>
@@ -159,26 +216,38 @@
             <w:tcBorders>
               <w:bottom w:val="single" w:sz="16" w:space="0" w:color="666666"/>
               <w:top w:val="single" w:sz="16" w:space="0" w:color="666666"/>
-            </w:tcBorders>
-            <w:shd w:val="clear" w:color="auto" w:fill="FFFFFF"/>
-            <w:tcMar>
-              <w:top w:w="0" w:type="dxa"/>
-              <w:bottom w:w="0" w:type="dxa"/>
-              <w:left w:w="0" w:type="dxa"/>
-              <w:right w:w="0" w:type="dxa"/>
-            </w:tcMar>
-            <w:vAlign w:val="center"/>
-          </w:tcPr>
-          <w:p>
-            <w:pPr>
-              <w:keepNext/>
+              <w:left w:val="none" w:sz="0" w:space="0" w:color="000000"/>
+              <w:right w:val="none" w:sz="0" w:space="0" w:color="000000"/>
+            </w:tcBorders>
+            <w:shd w:val="clear" w:color="auto" w:fill="FFFFFF"/>
+            <w:tcMar>
+              <w:top w:w="0" w:type="dxa"/>
+              <w:bottom w:w="0" w:type="dxa"/>
+              <w:left w:w="0" w:type="dxa"/>
+              <w:right w:w="0" w:type="dxa"/>
+            </w:tcMar>
+            <w:vAlign w:val="center"/>
+          </w:tcPr>
+          <w:p>
+            <w:pPr>
+              <w:pStyle w:val="Normal"/>
               <w:jc w:val="right"/>
-              <w:spacing w:after="100" w:before="100" w:line="240"/>
-              <w:ind w:firstLine="0" w:left="100" w:right="100"/>
-            </w:pPr>
-            <w:r>
-              <w:rPr>
-                <w:rFonts w:ascii="DejaVu Sans" w:hAnsi="DejaVu Sans" w:eastAsia="DejaVu Sans" w:cs="DejaVu Sans"/>
+              <w:keepNext/>
+              <w:pBdr>
+                <w:bottom w:val="none" w:sz="0" w:space="0" w:color="000000"/>
+                <w:top w:val="none" w:sz="0" w:space="0" w:color="000000"/>
+                <w:left w:val="none" w:sz="0" w:space="0" w:color="000000"/>
+                <w:right w:val="none" w:sz="0" w:space="0" w:color="000000"/>
+              </w:pBdr>
+              <w:spacing w:after="100" w:before="100" w:line="240"/>
+              <w:ind w:firstLine="0" w:left="100" w:right="100"/>
+            </w:pPr>
+            <w:r>
+              <w:rPr>
+                <w:rFonts w:ascii="DejaVu Sans" w:hAnsi="DejaVu Sans" w:eastAsia="DejaVu Sans" w:cs="DejaVu Sans"/>
+                <w:i w:val="false"/>
+                <w:b w:val="false"/>
+                <w:u w:val="none"/>
                 <w:sz w:val="22"/>
                 <w:szCs w:val="22"/>
                 <w:color w:val="000000"/>
@@ -192,27 +261,38 @@
             <w:tcBorders>
               <w:bottom w:val="single" w:sz="16" w:space="0" w:color="666666"/>
               <w:top w:val="single" w:sz="16" w:space="0" w:color="666666"/>
-            </w:tcBorders>
-            <w:shd w:val="clear" w:color="auto" w:fill="FFFFFF"/>
-            <w:tcMar>
-              <w:top w:w="0" w:type="dxa"/>
-              <w:bottom w:w="0" w:type="dxa"/>
-              <w:left w:w="0" w:type="dxa"/>
-              <w:right w:w="0" w:type="dxa"/>
-            </w:tcMar>
-            <w:vAlign w:val="center"/>
-          </w:tcPr>
-          <w:p>
-            <w:pPr>
-              <w:keepNext/>
+              <w:left w:val="none" w:sz="0" w:space="0" w:color="000000"/>
+              <w:right w:val="none" w:sz="0" w:space="0" w:color="000000"/>
+            </w:tcBorders>
+            <w:shd w:val="clear" w:color="auto" w:fill="FFFFFF"/>
+            <w:tcMar>
+              <w:top w:w="0" w:type="dxa"/>
+              <w:bottom w:w="0" w:type="dxa"/>
+              <w:left w:w="0" w:type="dxa"/>
+              <w:right w:w="0" w:type="dxa"/>
+            </w:tcMar>
+            <w:vAlign w:val="center"/>
+          </w:tcPr>
+          <w:p>
+            <w:pPr>
+              <w:pStyle w:val="Normal"/>
               <w:jc w:val="right"/>
-              <w:spacing w:after="100" w:before="100" w:line="240"/>
-              <w:ind w:firstLine="0" w:left="100" w:right="100"/>
-            </w:pPr>
-            <w:r>
-              <w:rPr>
-                <w:rFonts w:ascii="DejaVu Sans" w:hAnsi="DejaVu Sans" w:eastAsia="DejaVu Sans" w:cs="DejaVu Sans"/>
-                <w:i/>
+              <w:keepNext/>
+              <w:pBdr>
+                <w:bottom w:val="none" w:sz="0" w:space="0" w:color="000000"/>
+                <w:top w:val="none" w:sz="0" w:space="0" w:color="000000"/>
+                <w:left w:val="none" w:sz="0" w:space="0" w:color="000000"/>
+                <w:right w:val="none" w:sz="0" w:space="0" w:color="000000"/>
+              </w:pBdr>
+              <w:spacing w:after="100" w:before="100" w:line="240"/>
+              <w:ind w:firstLine="0" w:left="100" w:right="100"/>
+            </w:pPr>
+            <w:r>
+              <w:rPr>
+                <w:rFonts w:ascii="DejaVu Sans" w:hAnsi="DejaVu Sans" w:eastAsia="DejaVu Sans" w:cs="DejaVu Sans"/>
+                <w:i w:val="true"/>
+                <w:b w:val="false"/>
+                <w:u w:val="none"/>
                 <w:sz w:val="22"/>
                 <w:szCs w:val="22"/>
                 <w:color w:val="000000"/>
@@ -227,28 +307,44 @@
           <w:cantSplit/>
           <w:trHeight w:val="360" w:hRule="auto"/>
         </w:trPr>
-        <w:tc>
-          <w:tcPr>
-            <w:tcBorders/>
-            <w:shd w:val="clear" w:color="auto" w:fill="FFFFFF"/>
-            <w:tcMar>
-              <w:top w:w="0" w:type="dxa"/>
-              <w:bottom w:w="0" w:type="dxa"/>
-              <w:left w:w="0" w:type="dxa"/>
-              <w:right w:w="0" w:type="dxa"/>
-            </w:tcMar>
-            <w:vAlign w:val="center"/>
-          </w:tcPr>
-          <w:p>
-            <w:pPr>
-              <w:keepNext/>
+        body1
+        <w:tc>
+          <w:tcPr>
+            <w:tcBorders>
+              <w:bottom w:val="none" w:sz="0" w:space="0" w:color="000000"/>
+              <w:top w:val="single" w:sz="16" w:space="0" w:color="666666"/>
+              <w:left w:val="none" w:sz="0" w:space="0" w:color="000000"/>
+              <w:right w:val="none" w:sz="0" w:space="0" w:color="000000"/>
+            </w:tcBorders>
+            <w:shd w:val="clear" w:color="auto" w:fill="FFFFFF"/>
+            <w:tcMar>
+              <w:top w:w="0" w:type="dxa"/>
+              <w:bottom w:w="0" w:type="dxa"/>
+              <w:left w:w="0" w:type="dxa"/>
+              <w:right w:w="0" w:type="dxa"/>
+            </w:tcMar>
+            <w:vAlign w:val="center"/>
+          </w:tcPr>
+          <w:p>
+            <w:pPr>
+              <w:pStyle w:val="Normal"/>
               <w:jc w:val="left"/>
-              <w:spacing w:after="100" w:before="100" w:line="240"/>
-              <w:ind w:firstLine="0" w:left="100" w:right="100"/>
-            </w:pPr>
-            <w:r>
-              <w:rPr>
-                <w:rFonts w:ascii="DejaVu Sans" w:hAnsi="DejaVu Sans" w:eastAsia="DejaVu Sans" w:cs="DejaVu Sans"/>
+              <w:keepNext/>
+              <w:pBdr>
+                <w:bottom w:val="none" w:sz="0" w:space="0" w:color="000000"/>
+                <w:top w:val="none" w:sz="0" w:space="0" w:color="000000"/>
+                <w:left w:val="none" w:sz="0" w:space="0" w:color="000000"/>
+                <w:right w:val="none" w:sz="0" w:space="0" w:color="000000"/>
+              </w:pBdr>
+              <w:spacing w:after="100" w:before="100" w:line="240"/>
+              <w:ind w:firstLine="0" w:left="100" w:right="100"/>
+            </w:pPr>
+            <w:r>
+              <w:rPr>
+                <w:rFonts w:ascii="DejaVu Sans" w:hAnsi="DejaVu Sans" w:eastAsia="DejaVu Sans" w:cs="DejaVu Sans"/>
+                <w:i w:val="false"/>
+                <w:b w:val="false"/>
+                <w:u w:val="none"/>
                 <w:sz w:val="22"/>
                 <w:szCs w:val="22"/>
                 <w:color w:val="000000"/>
@@ -259,26 +355,41 @@
         </w:tc>
         <w:tc>
           <w:tcPr>
-            <w:tcBorders/>
-            <w:shd w:val="clear" w:color="auto" w:fill="FFFFFF"/>
-            <w:tcMar>
-              <w:top w:w="0" w:type="dxa"/>
-              <w:bottom w:w="0" w:type="dxa"/>
-              <w:left w:w="0" w:type="dxa"/>
-              <w:right w:w="0" w:type="dxa"/>
-            </w:tcMar>
-            <w:vAlign w:val="center"/>
-          </w:tcPr>
-          <w:p>
-            <w:pPr>
-              <w:keepNext/>
+            <w:tcBorders>
+              <w:bottom w:val="none" w:sz="0" w:space="0" w:color="000000"/>
+              <w:top w:val="single" w:sz="16" w:space="0" w:color="666666"/>
+              <w:left w:val="none" w:sz="0" w:space="0" w:color="000000"/>
+              <w:right w:val="none" w:sz="0" w:space="0" w:color="000000"/>
+            </w:tcBorders>
+            <w:shd w:val="clear" w:color="auto" w:fill="FFFFFF"/>
+            <w:tcMar>
+              <w:top w:w="0" w:type="dxa"/>
+              <w:bottom w:w="0" w:type="dxa"/>
+              <w:left w:w="0" w:type="dxa"/>
+              <w:right w:w="0" w:type="dxa"/>
+            </w:tcMar>
+            <w:vAlign w:val="center"/>
+          </w:tcPr>
+          <w:p>
+            <w:pPr>
+              <w:pStyle w:val="Normal"/>
               <w:jc w:val="right"/>
-              <w:spacing w:after="100" w:before="100" w:line="240"/>
-              <w:ind w:firstLine="0" w:left="100" w:right="100"/>
-            </w:pPr>
-            <w:r>
-              <w:rPr>
-                <w:rFonts w:ascii="DejaVu Sans" w:hAnsi="DejaVu Sans" w:eastAsia="DejaVu Sans" w:cs="DejaVu Sans"/>
+              <w:keepNext/>
+              <w:pBdr>
+                <w:bottom w:val="none" w:sz="0" w:space="0" w:color="000000"/>
+                <w:top w:val="none" w:sz="0" w:space="0" w:color="000000"/>
+                <w:left w:val="none" w:sz="0" w:space="0" w:color="000000"/>
+                <w:right w:val="none" w:sz="0" w:space="0" w:color="000000"/>
+              </w:pBdr>
+              <w:spacing w:after="100" w:before="100" w:line="240"/>
+              <w:ind w:firstLine="0" w:left="100" w:right="100"/>
+            </w:pPr>
+            <w:r>
+              <w:rPr>
+                <w:rFonts w:ascii="DejaVu Sans" w:hAnsi="DejaVu Sans" w:eastAsia="DejaVu Sans" w:cs="DejaVu Sans"/>
+                <w:i w:val="false"/>
+                <w:b w:val="false"/>
+                <w:u w:val="none"/>
                 <w:sz w:val="22"/>
                 <w:szCs w:val="22"/>
                 <w:color w:val="000000"/>
@@ -289,26 +400,41 @@
         </w:tc>
         <w:tc>
           <w:tcPr>
-            <w:tcBorders/>
-            <w:shd w:val="clear" w:color="auto" w:fill="FFFFFF"/>
-            <w:tcMar>
-              <w:top w:w="0" w:type="dxa"/>
-              <w:bottom w:w="0" w:type="dxa"/>
-              <w:left w:w="0" w:type="dxa"/>
-              <w:right w:w="0" w:type="dxa"/>
-            </w:tcMar>
-            <w:vAlign w:val="center"/>
-          </w:tcPr>
-          <w:p>
-            <w:pPr>
-              <w:keepNext/>
+            <w:tcBorders>
+              <w:bottom w:val="none" w:sz="0" w:space="0" w:color="000000"/>
+              <w:top w:val="single" w:sz="16" w:space="0" w:color="666666"/>
+              <w:left w:val="none" w:sz="0" w:space="0" w:color="000000"/>
+              <w:right w:val="none" w:sz="0" w:space="0" w:color="000000"/>
+            </w:tcBorders>
+            <w:shd w:val="clear" w:color="auto" w:fill="FFFFFF"/>
+            <w:tcMar>
+              <w:top w:w="0" w:type="dxa"/>
+              <w:bottom w:w="0" w:type="dxa"/>
+              <w:left w:w="0" w:type="dxa"/>
+              <w:right w:w="0" w:type="dxa"/>
+            </w:tcMar>
+            <w:vAlign w:val="center"/>
+          </w:tcPr>
+          <w:p>
+            <w:pPr>
+              <w:pStyle w:val="Normal"/>
               <w:jc w:val="right"/>
-              <w:spacing w:after="100" w:before="100" w:line="240"/>
-              <w:ind w:firstLine="0" w:left="100" w:right="100"/>
-            </w:pPr>
-            <w:r>
-              <w:rPr>
-                <w:rFonts w:ascii="DejaVu Sans" w:hAnsi="DejaVu Sans" w:eastAsia="DejaVu Sans" w:cs="DejaVu Sans"/>
+              <w:keepNext/>
+              <w:pBdr>
+                <w:bottom w:val="none" w:sz="0" w:space="0" w:color="000000"/>
+                <w:top w:val="none" w:sz="0" w:space="0" w:color="000000"/>
+                <w:left w:val="none" w:sz="0" w:space="0" w:color="000000"/>
+                <w:right w:val="none" w:sz="0" w:space="0" w:color="000000"/>
+              </w:pBdr>
+              <w:spacing w:after="100" w:before="100" w:line="240"/>
+              <w:ind w:firstLine="0" w:left="100" w:right="100"/>
+            </w:pPr>
+            <w:r>
+              <w:rPr>
+                <w:rFonts w:ascii="DejaVu Sans" w:hAnsi="DejaVu Sans" w:eastAsia="DejaVu Sans" w:cs="DejaVu Sans"/>
+                <w:i w:val="false"/>
+                <w:b w:val="false"/>
+                <w:u w:val="none"/>
                 <w:sz w:val="22"/>
                 <w:szCs w:val="22"/>
                 <w:color w:val="000000"/>
@@ -319,26 +445,41 @@
         </w:tc>
         <w:tc>
           <w:tcPr>
-            <w:tcBorders/>
-            <w:shd w:val="clear" w:color="auto" w:fill="FFFFFF"/>
-            <w:tcMar>
-              <w:top w:w="0" w:type="dxa"/>
-              <w:bottom w:w="0" w:type="dxa"/>
-              <w:left w:w="0" w:type="dxa"/>
-              <w:right w:w="0" w:type="dxa"/>
-            </w:tcMar>
-            <w:vAlign w:val="center"/>
-          </w:tcPr>
-          <w:p>
-            <w:pPr>
-              <w:keepNext/>
+            <w:tcBorders>
+              <w:bottom w:val="none" w:sz="0" w:space="0" w:color="000000"/>
+              <w:top w:val="single" w:sz="16" w:space="0" w:color="666666"/>
+              <w:left w:val="none" w:sz="0" w:space="0" w:color="000000"/>
+              <w:right w:val="none" w:sz="0" w:space="0" w:color="000000"/>
+            </w:tcBorders>
+            <w:shd w:val="clear" w:color="auto" w:fill="FFFFFF"/>
+            <w:tcMar>
+              <w:top w:w="0" w:type="dxa"/>
+              <w:bottom w:w="0" w:type="dxa"/>
+              <w:left w:w="0" w:type="dxa"/>
+              <w:right w:w="0" w:type="dxa"/>
+            </w:tcMar>
+            <w:vAlign w:val="center"/>
+          </w:tcPr>
+          <w:p>
+            <w:pPr>
+              <w:pStyle w:val="Normal"/>
               <w:jc w:val="right"/>
-              <w:spacing w:after="100" w:before="100" w:line="240"/>
-              <w:ind w:firstLine="0" w:left="100" w:right="100"/>
-            </w:pPr>
-            <w:r>
-              <w:rPr>
-                <w:rFonts w:ascii="DejaVu Sans" w:hAnsi="DejaVu Sans" w:eastAsia="DejaVu Sans" w:cs="DejaVu Sans"/>
+              <w:keepNext/>
+              <w:pBdr>
+                <w:bottom w:val="none" w:sz="0" w:space="0" w:color="000000"/>
+                <w:top w:val="none" w:sz="0" w:space="0" w:color="000000"/>
+                <w:left w:val="none" w:sz="0" w:space="0" w:color="000000"/>
+                <w:right w:val="none" w:sz="0" w:space="0" w:color="000000"/>
+              </w:pBdr>
+              <w:spacing w:after="100" w:before="100" w:line="240"/>
+              <w:ind w:firstLine="0" w:left="100" w:right="100"/>
+            </w:pPr>
+            <w:r>
+              <w:rPr>
+                <w:rFonts w:ascii="DejaVu Sans" w:hAnsi="DejaVu Sans" w:eastAsia="DejaVu Sans" w:cs="DejaVu Sans"/>
+                <w:i w:val="false"/>
+                <w:b w:val="false"/>
+                <w:u w:val="none"/>
                 <w:sz w:val="22"/>
                 <w:szCs w:val="22"/>
                 <w:color w:val="000000"/>
@@ -349,26 +490,41 @@
         </w:tc>
         <w:tc>
           <w:tcPr>
-            <w:tcBorders/>
-            <w:shd w:val="clear" w:color="auto" w:fill="FFFFFF"/>
-            <w:tcMar>
-              <w:top w:w="0" w:type="dxa"/>
-              <w:bottom w:w="0" w:type="dxa"/>
-              <w:left w:w="0" w:type="dxa"/>
-              <w:right w:w="0" w:type="dxa"/>
-            </w:tcMar>
-            <w:vAlign w:val="center"/>
-          </w:tcPr>
-          <w:p>
-            <w:pPr>
-              <w:keepNext/>
+            <w:tcBorders>
+              <w:bottom w:val="none" w:sz="0" w:space="0" w:color="000000"/>
+              <w:top w:val="single" w:sz="16" w:space="0" w:color="666666"/>
+              <w:left w:val="none" w:sz="0" w:space="0" w:color="000000"/>
+              <w:right w:val="none" w:sz="0" w:space="0" w:color="000000"/>
+            </w:tcBorders>
+            <w:shd w:val="clear" w:color="auto" w:fill="FFFFFF"/>
+            <w:tcMar>
+              <w:top w:w="0" w:type="dxa"/>
+              <w:bottom w:w="0" w:type="dxa"/>
+              <w:left w:w="0" w:type="dxa"/>
+              <w:right w:w="0" w:type="dxa"/>
+            </w:tcMar>
+            <w:vAlign w:val="center"/>
+          </w:tcPr>
+          <w:p>
+            <w:pPr>
+              <w:pStyle w:val="Normal"/>
               <w:jc w:val="right"/>
-              <w:spacing w:after="100" w:before="100" w:line="240"/>
-              <w:ind w:firstLine="0" w:left="100" w:right="100"/>
-            </w:pPr>
-            <w:r>
-              <w:rPr>
-                <w:rFonts w:ascii="DejaVu Sans" w:hAnsi="DejaVu Sans" w:eastAsia="DejaVu Sans" w:cs="DejaVu Sans"/>
+              <w:keepNext/>
+              <w:pBdr>
+                <w:bottom w:val="none" w:sz="0" w:space="0" w:color="000000"/>
+                <w:top w:val="none" w:sz="0" w:space="0" w:color="000000"/>
+                <w:left w:val="none" w:sz="0" w:space="0" w:color="000000"/>
+                <w:right w:val="none" w:sz="0" w:space="0" w:color="000000"/>
+              </w:pBdr>
+              <w:spacing w:after="100" w:before="100" w:line="240"/>
+              <w:ind w:firstLine="0" w:left="100" w:right="100"/>
+            </w:pPr>
+            <w:r>
+              <w:rPr>
+                <w:rFonts w:ascii="DejaVu Sans" w:hAnsi="DejaVu Sans" w:eastAsia="DejaVu Sans" w:cs="DejaVu Sans"/>
+                <w:i w:val="false"/>
+                <w:b w:val="false"/>
+                <w:u w:val="none"/>
                 <w:sz w:val="22"/>
                 <w:szCs w:val="22"/>
                 <w:color w:val="000000"/>
@@ -379,27 +535,41 @@
         </w:tc>
         <w:tc>
           <w:tcPr>
-            <w:tcBorders/>
-            <w:shd w:val="clear" w:color="auto" w:fill="FFFFFF"/>
-            <w:tcMar>
-              <w:top w:w="0" w:type="dxa"/>
-              <w:bottom w:w="0" w:type="dxa"/>
-              <w:left w:w="0" w:type="dxa"/>
-              <w:right w:w="0" w:type="dxa"/>
-            </w:tcMar>
-            <w:vAlign w:val="center"/>
-          </w:tcPr>
-          <w:p>
-            <w:pPr>
-              <w:keepNext/>
+            <w:tcBorders>
+              <w:bottom w:val="none" w:sz="0" w:space="0" w:color="000000"/>
+              <w:top w:val="single" w:sz="16" w:space="0" w:color="666666"/>
+              <w:left w:val="none" w:sz="0" w:space="0" w:color="000000"/>
+              <w:right w:val="none" w:sz="0" w:space="0" w:color="000000"/>
+            </w:tcBorders>
+            <w:shd w:val="clear" w:color="auto" w:fill="FFFFFF"/>
+            <w:tcMar>
+              <w:top w:w="0" w:type="dxa"/>
+              <w:bottom w:w="0" w:type="dxa"/>
+              <w:left w:w="0" w:type="dxa"/>
+              <w:right w:w="0" w:type="dxa"/>
+            </w:tcMar>
+            <w:vAlign w:val="center"/>
+          </w:tcPr>
+          <w:p>
+            <w:pPr>
+              <w:pStyle w:val="Normal"/>
               <w:jc w:val="right"/>
-              <w:spacing w:after="100" w:before="100" w:line="240"/>
-              <w:ind w:firstLine="0" w:left="100" w:right="100"/>
-            </w:pPr>
-            <w:r>
-              <w:rPr>
-                <w:rFonts w:ascii="DejaVu Sans" w:hAnsi="DejaVu Sans" w:eastAsia="DejaVu Sans" w:cs="DejaVu Sans"/>
-                <w:b/>
+              <w:keepNext/>
+              <w:pBdr>
+                <w:bottom w:val="none" w:sz="0" w:space="0" w:color="000000"/>
+                <w:top w:val="none" w:sz="0" w:space="0" w:color="000000"/>
+                <w:left w:val="none" w:sz="0" w:space="0" w:color="000000"/>
+                <w:right w:val="none" w:sz="0" w:space="0" w:color="000000"/>
+              </w:pBdr>
+              <w:spacing w:after="100" w:before="100" w:line="240"/>
+              <w:ind w:firstLine="0" w:left="100" w:right="100"/>
+            </w:pPr>
+            <w:r>
+              <w:rPr>
+                <w:rFonts w:ascii="DejaVu Sans" w:hAnsi="DejaVu Sans" w:eastAsia="DejaVu Sans" w:cs="DejaVu Sans"/>
+                <w:i w:val="false"/>
+                <w:b w:val="true"/>
+                <w:u w:val="none"/>
                 <w:sz w:val="22"/>
                 <w:szCs w:val="22"/>
                 <w:color w:val="000000"/>
@@ -414,28 +584,44 @@
           <w:cantSplit/>
           <w:trHeight w:val="360" w:hRule="auto"/>
         </w:trPr>
-        <w:tc>
-          <w:tcPr>
-            <w:tcBorders/>
-            <w:shd w:val="clear" w:color="auto" w:fill="FFFFFF"/>
-            <w:tcMar>
-              <w:top w:w="0" w:type="dxa"/>
-              <w:bottom w:w="0" w:type="dxa"/>
-              <w:left w:w="0" w:type="dxa"/>
-              <w:right w:w="0" w:type="dxa"/>
-            </w:tcMar>
-            <w:vAlign w:val="center"/>
-          </w:tcPr>
-          <w:p>
-            <w:pPr>
-              <w:keepNext/>
+        body2
+        <w:tc>
+          <w:tcPr>
+            <w:tcBorders>
+              <w:bottom w:val="none" w:sz="0" w:space="0" w:color="000000"/>
+              <w:top w:val="none" w:sz="0" w:space="0" w:color="000000"/>
+              <w:left w:val="none" w:sz="0" w:space="0" w:color="000000"/>
+              <w:right w:val="none" w:sz="0" w:space="0" w:color="000000"/>
+            </w:tcBorders>
+            <w:shd w:val="clear" w:color="auto" w:fill="FFFFFF"/>
+            <w:tcMar>
+              <w:top w:w="0" w:type="dxa"/>
+              <w:bottom w:w="0" w:type="dxa"/>
+              <w:left w:w="0" w:type="dxa"/>
+              <w:right w:w="0" w:type="dxa"/>
+            </w:tcMar>
+            <w:vAlign w:val="center"/>
+          </w:tcPr>
+          <w:p>
+            <w:pPr>
+              <w:pStyle w:val="Normal"/>
               <w:jc w:val="left"/>
-              <w:spacing w:after="100" w:before="100" w:line="240"/>
-              <w:ind w:firstLine="0" w:left="100" w:right="100"/>
-            </w:pPr>
-            <w:r>
-              <w:rPr>
-                <w:rFonts w:ascii="DejaVu Sans" w:hAnsi="DejaVu Sans" w:eastAsia="DejaVu Sans" w:cs="DejaVu Sans"/>
+              <w:keepNext/>
+              <w:pBdr>
+                <w:bottom w:val="none" w:sz="0" w:space="0" w:color="000000"/>
+                <w:top w:val="none" w:sz="0" w:space="0" w:color="000000"/>
+                <w:left w:val="none" w:sz="0" w:space="0" w:color="000000"/>
+                <w:right w:val="none" w:sz="0" w:space="0" w:color="000000"/>
+              </w:pBdr>
+              <w:spacing w:after="100" w:before="100" w:line="240"/>
+              <w:ind w:firstLine="0" w:left="100" w:right="100"/>
+            </w:pPr>
+            <w:r>
+              <w:rPr>
+                <w:rFonts w:ascii="DejaVu Sans" w:hAnsi="DejaVu Sans" w:eastAsia="DejaVu Sans" w:cs="DejaVu Sans"/>
+                <w:i w:val="false"/>
+                <w:b w:val="false"/>
+                <w:u w:val="none"/>
                 <w:sz w:val="22"/>
                 <w:szCs w:val="22"/>
                 <w:color w:val="000000"/>
@@ -446,26 +632,41 @@
         </w:tc>
         <w:tc>
           <w:tcPr>
-            <w:tcBorders/>
-            <w:shd w:val="clear" w:color="auto" w:fill="FFFFFF"/>
-            <w:tcMar>
-              <w:top w:w="0" w:type="dxa"/>
-              <w:bottom w:w="0" w:type="dxa"/>
-              <w:left w:w="0" w:type="dxa"/>
-              <w:right w:w="0" w:type="dxa"/>
-            </w:tcMar>
-            <w:vAlign w:val="center"/>
-          </w:tcPr>
-          <w:p>
-            <w:pPr>
-              <w:keepNext/>
+            <w:tcBorders>
+              <w:bottom w:val="none" w:sz="0" w:space="0" w:color="000000"/>
+              <w:top w:val="none" w:sz="0" w:space="0" w:color="000000"/>
+              <w:left w:val="none" w:sz="0" w:space="0" w:color="000000"/>
+              <w:right w:val="none" w:sz="0" w:space="0" w:color="000000"/>
+            </w:tcBorders>
+            <w:shd w:val="clear" w:color="auto" w:fill="FFFFFF"/>
+            <w:tcMar>
+              <w:top w:w="0" w:type="dxa"/>
+              <w:bottom w:w="0" w:type="dxa"/>
+              <w:left w:w="0" w:type="dxa"/>
+              <w:right w:w="0" w:type="dxa"/>
+            </w:tcMar>
+            <w:vAlign w:val="center"/>
+          </w:tcPr>
+          <w:p>
+            <w:pPr>
+              <w:pStyle w:val="Normal"/>
               <w:jc w:val="right"/>
-              <w:spacing w:after="100" w:before="100" w:line="240"/>
-              <w:ind w:firstLine="0" w:left="100" w:right="100"/>
-            </w:pPr>
-            <w:r>
-              <w:rPr>
-                <w:rFonts w:ascii="DejaVu Sans" w:hAnsi="DejaVu Sans" w:eastAsia="DejaVu Sans" w:cs="DejaVu Sans"/>
+              <w:keepNext/>
+              <w:pBdr>
+                <w:bottom w:val="none" w:sz="0" w:space="0" w:color="000000"/>
+                <w:top w:val="none" w:sz="0" w:space="0" w:color="000000"/>
+                <w:left w:val="none" w:sz="0" w:space="0" w:color="000000"/>
+                <w:right w:val="none" w:sz="0" w:space="0" w:color="000000"/>
+              </w:pBdr>
+              <w:spacing w:after="100" w:before="100" w:line="240"/>
+              <w:ind w:firstLine="0" w:left="100" w:right="100"/>
+            </w:pPr>
+            <w:r>
+              <w:rPr>
+                <w:rFonts w:ascii="DejaVu Sans" w:hAnsi="DejaVu Sans" w:eastAsia="DejaVu Sans" w:cs="DejaVu Sans"/>
+                <w:i w:val="false"/>
+                <w:b w:val="false"/>
+                <w:u w:val="none"/>
                 <w:sz w:val="22"/>
                 <w:szCs w:val="22"/>
                 <w:color w:val="000000"/>
@@ -476,26 +677,41 @@
         </w:tc>
         <w:tc>
           <w:tcPr>
-            <w:tcBorders/>
-            <w:shd w:val="clear" w:color="auto" w:fill="FFFFFF"/>
-            <w:tcMar>
-              <w:top w:w="0" w:type="dxa"/>
-              <w:bottom w:w="0" w:type="dxa"/>
-              <w:left w:w="0" w:type="dxa"/>
-              <w:right w:w="0" w:type="dxa"/>
-            </w:tcMar>
-            <w:vAlign w:val="center"/>
-          </w:tcPr>
-          <w:p>
-            <w:pPr>
-              <w:keepNext/>
+            <w:tcBorders>
+              <w:bottom w:val="none" w:sz="0" w:space="0" w:color="000000"/>
+              <w:top w:val="none" w:sz="0" w:space="0" w:color="000000"/>
+              <w:left w:val="none" w:sz="0" w:space="0" w:color="000000"/>
+              <w:right w:val="none" w:sz="0" w:space="0" w:color="000000"/>
+            </w:tcBorders>
+            <w:shd w:val="clear" w:color="auto" w:fill="FFFFFF"/>
+            <w:tcMar>
+              <w:top w:w="0" w:type="dxa"/>
+              <w:bottom w:w="0" w:type="dxa"/>
+              <w:left w:w="0" w:type="dxa"/>
+              <w:right w:w="0" w:type="dxa"/>
+            </w:tcMar>
+            <w:vAlign w:val="center"/>
+          </w:tcPr>
+          <w:p>
+            <w:pPr>
+              <w:pStyle w:val="Normal"/>
               <w:jc w:val="right"/>
-              <w:spacing w:after="100" w:before="100" w:line="240"/>
-              <w:ind w:firstLine="0" w:left="100" w:right="100"/>
-            </w:pPr>
-            <w:r>
-              <w:rPr>
-                <w:rFonts w:ascii="DejaVu Sans" w:hAnsi="DejaVu Sans" w:eastAsia="DejaVu Sans" w:cs="DejaVu Sans"/>
+              <w:keepNext/>
+              <w:pBdr>
+                <w:bottom w:val="none" w:sz="0" w:space="0" w:color="000000"/>
+                <w:top w:val="none" w:sz="0" w:space="0" w:color="000000"/>
+                <w:left w:val="none" w:sz="0" w:space="0" w:color="000000"/>
+                <w:right w:val="none" w:sz="0" w:space="0" w:color="000000"/>
+              </w:pBdr>
+              <w:spacing w:after="100" w:before="100" w:line="240"/>
+              <w:ind w:firstLine="0" w:left="100" w:right="100"/>
+            </w:pPr>
+            <w:r>
+              <w:rPr>
+                <w:rFonts w:ascii="DejaVu Sans" w:hAnsi="DejaVu Sans" w:eastAsia="DejaVu Sans" w:cs="DejaVu Sans"/>
+                <w:i w:val="false"/>
+                <w:b w:val="false"/>
+                <w:u w:val="none"/>
                 <w:sz w:val="22"/>
                 <w:szCs w:val="22"/>
                 <w:color w:val="000000"/>
@@ -506,26 +722,41 @@
         </w:tc>
         <w:tc>
           <w:tcPr>
-            <w:tcBorders/>
-            <w:shd w:val="clear" w:color="auto" w:fill="FFFFFF"/>
-            <w:tcMar>
-              <w:top w:w="0" w:type="dxa"/>
-              <w:bottom w:w="0" w:type="dxa"/>
-              <w:left w:w="0" w:type="dxa"/>
-              <w:right w:w="0" w:type="dxa"/>
-            </w:tcMar>
-            <w:vAlign w:val="center"/>
-          </w:tcPr>
-          <w:p>
-            <w:pPr>
-              <w:keepNext/>
+            <w:tcBorders>
+              <w:bottom w:val="none" w:sz="0" w:space="0" w:color="000000"/>
+              <w:top w:val="none" w:sz="0" w:space="0" w:color="000000"/>
+              <w:left w:val="none" w:sz="0" w:space="0" w:color="000000"/>
+              <w:right w:val="none" w:sz="0" w:space="0" w:color="000000"/>
+            </w:tcBorders>
+            <w:shd w:val="clear" w:color="auto" w:fill="FFFFFF"/>
+            <w:tcMar>
+              <w:top w:w="0" w:type="dxa"/>
+              <w:bottom w:w="0" w:type="dxa"/>
+              <w:left w:w="0" w:type="dxa"/>
+              <w:right w:w="0" w:type="dxa"/>
+            </w:tcMar>
+            <w:vAlign w:val="center"/>
+          </w:tcPr>
+          <w:p>
+            <w:pPr>
+              <w:pStyle w:val="Normal"/>
               <w:jc w:val="right"/>
-              <w:spacing w:after="100" w:before="100" w:line="240"/>
-              <w:ind w:firstLine="0" w:left="100" w:right="100"/>
-            </w:pPr>
-            <w:r>
-              <w:rPr>
-                <w:rFonts w:ascii="DejaVu Sans" w:hAnsi="DejaVu Sans" w:eastAsia="DejaVu Sans" w:cs="DejaVu Sans"/>
+              <w:keepNext/>
+              <w:pBdr>
+                <w:bottom w:val="none" w:sz="0" w:space="0" w:color="000000"/>
+                <w:top w:val="none" w:sz="0" w:space="0" w:color="000000"/>
+                <w:left w:val="none" w:sz="0" w:space="0" w:color="000000"/>
+                <w:right w:val="none" w:sz="0" w:space="0" w:color="000000"/>
+              </w:pBdr>
+              <w:spacing w:after="100" w:before="100" w:line="240"/>
+              <w:ind w:firstLine="0" w:left="100" w:right="100"/>
+            </w:pPr>
+            <w:r>
+              <w:rPr>
+                <w:rFonts w:ascii="DejaVu Sans" w:hAnsi="DejaVu Sans" w:eastAsia="DejaVu Sans" w:cs="DejaVu Sans"/>
+                <w:i w:val="false"/>
+                <w:b w:val="false"/>
+                <w:u w:val="none"/>
                 <w:sz w:val="22"/>
                 <w:szCs w:val="22"/>
                 <w:color w:val="000000"/>
@@ -536,26 +767,41 @@
         </w:tc>
         <w:tc>
           <w:tcPr>
-            <w:tcBorders/>
-            <w:shd w:val="clear" w:color="auto" w:fill="FFFFFF"/>
-            <w:tcMar>
-              <w:top w:w="0" w:type="dxa"/>
-              <w:bottom w:w="0" w:type="dxa"/>
-              <w:left w:w="0" w:type="dxa"/>
-              <w:right w:w="0" w:type="dxa"/>
-            </w:tcMar>
-            <w:vAlign w:val="center"/>
-          </w:tcPr>
-          <w:p>
-            <w:pPr>
-              <w:keepNext/>
+            <w:tcBorders>
+              <w:bottom w:val="none" w:sz="0" w:space="0" w:color="000000"/>
+              <w:top w:val="none" w:sz="0" w:space="0" w:color="000000"/>
+              <w:left w:val="none" w:sz="0" w:space="0" w:color="000000"/>
+              <w:right w:val="none" w:sz="0" w:space="0" w:color="000000"/>
+            </w:tcBorders>
+            <w:shd w:val="clear" w:color="auto" w:fill="FFFFFF"/>
+            <w:tcMar>
+              <w:top w:w="0" w:type="dxa"/>
+              <w:bottom w:w="0" w:type="dxa"/>
+              <w:left w:w="0" w:type="dxa"/>
+              <w:right w:w="0" w:type="dxa"/>
+            </w:tcMar>
+            <w:vAlign w:val="center"/>
+          </w:tcPr>
+          <w:p>
+            <w:pPr>
+              <w:pStyle w:val="Normal"/>
               <w:jc w:val="right"/>
-              <w:spacing w:after="100" w:before="100" w:line="240"/>
-              <w:ind w:firstLine="0" w:left="100" w:right="100"/>
-            </w:pPr>
-            <w:r>
-              <w:rPr>
-                <w:rFonts w:ascii="DejaVu Sans" w:hAnsi="DejaVu Sans" w:eastAsia="DejaVu Sans" w:cs="DejaVu Sans"/>
+              <w:keepNext/>
+              <w:pBdr>
+                <w:bottom w:val="none" w:sz="0" w:space="0" w:color="000000"/>
+                <w:top w:val="none" w:sz="0" w:space="0" w:color="000000"/>
+                <w:left w:val="none" w:sz="0" w:space="0" w:color="000000"/>
+                <w:right w:val="none" w:sz="0" w:space="0" w:color="000000"/>
+              </w:pBdr>
+              <w:spacing w:after="100" w:before="100" w:line="240"/>
+              <w:ind w:firstLine="0" w:left="100" w:right="100"/>
+            </w:pPr>
+            <w:r>
+              <w:rPr>
+                <w:rFonts w:ascii="DejaVu Sans" w:hAnsi="DejaVu Sans" w:eastAsia="DejaVu Sans" w:cs="DejaVu Sans"/>
+                <w:i w:val="false"/>
+                <w:b w:val="false"/>
+                <w:u w:val="none"/>
                 <w:sz w:val="22"/>
                 <w:szCs w:val="22"/>
                 <w:color w:val="000000"/>
@@ -566,32 +812,46 @@
         </w:tc>
         <w:tc>
           <w:tcPr>
-            <w:tcBorders/>
-            <w:shd w:val="clear" w:color="auto" w:fill="FFFFFF"/>
-            <w:tcMar>
-              <w:top w:w="0" w:type="dxa"/>
-              <w:bottom w:w="0" w:type="dxa"/>
-              <w:left w:w="0" w:type="dxa"/>
-              <w:right w:w="0" w:type="dxa"/>
-            </w:tcMar>
-            <w:vAlign w:val="center"/>
-          </w:tcPr>
-          <w:p>
-            <w:pPr>
-              <w:keepNext/>
+            <w:tcBorders>
+              <w:bottom w:val="none" w:sz="0" w:space="0" w:color="000000"/>
+              <w:top w:val="none" w:sz="0" w:space="0" w:color="000000"/>
+              <w:left w:val="none" w:sz="0" w:space="0" w:color="000000"/>
+              <w:right w:val="none" w:sz="0" w:space="0" w:color="000000"/>
+            </w:tcBorders>
+            <w:shd w:val="clear" w:color="auto" w:fill="FFFFFF"/>
+            <w:tcMar>
+              <w:top w:w="0" w:type="dxa"/>
+              <w:bottom w:w="0" w:type="dxa"/>
+              <w:left w:w="0" w:type="dxa"/>
+              <w:right w:w="0" w:type="dxa"/>
+            </w:tcMar>
+            <w:vAlign w:val="center"/>
+          </w:tcPr>
+          <w:p>
+            <w:pPr>
+              <w:pStyle w:val="Normal"/>
               <w:jc w:val="right"/>
-              <w:spacing w:after="100" w:before="100" w:line="240"/>
-              <w:ind w:firstLine="0" w:left="100" w:right="100"/>
-            </w:pPr>
-            <w:r>
-              <w:rPr>
-                <w:rFonts w:ascii="DejaVu Sans" w:hAnsi="DejaVu Sans" w:eastAsia="DejaVu Sans" w:cs="DejaVu Sans"/>
-                <w:b/>
-                <w:sz w:val="22"/>
-                <w:szCs w:val="22"/>
-                <w:color w:val="000000"/>
-              </w:rPr>
-              <w:t xml:space="preserve"> 0.003</w:t>
+              <w:keepNext/>
+              <w:pBdr>
+                <w:bottom w:val="none" w:sz="0" w:space="0" w:color="000000"/>
+                <w:top w:val="none" w:sz="0" w:space="0" w:color="000000"/>
+                <w:left w:val="none" w:sz="0" w:space="0" w:color="000000"/>
+                <w:right w:val="none" w:sz="0" w:space="0" w:color="000000"/>
+              </w:pBdr>
+              <w:spacing w:after="100" w:before="100" w:line="240"/>
+              <w:ind w:firstLine="0" w:left="100" w:right="100"/>
+            </w:pPr>
+            <w:r>
+              <w:rPr>
+                <w:rFonts w:ascii="DejaVu Sans" w:hAnsi="DejaVu Sans" w:eastAsia="DejaVu Sans" w:cs="DejaVu Sans"/>
+                <w:i w:val="false"/>
+                <w:b w:val="true"/>
+                <w:u w:val="none"/>
+                <w:sz w:val="22"/>
+                <w:szCs w:val="22"/>
+                <w:color w:val="000000"/>
+              </w:rPr>
+              <w:t xml:space="preserve"> 0.002</w:t>
             </w:r>
           </w:p>
         </w:tc>
@@ -601,28 +861,44 @@
           <w:cantSplit/>
           <w:trHeight w:val="360" w:hRule="auto"/>
         </w:trPr>
-        <w:tc>
-          <w:tcPr>
-            <w:tcBorders/>
-            <w:shd w:val="clear" w:color="auto" w:fill="FFFFFF"/>
-            <w:tcMar>
-              <w:top w:w="0" w:type="dxa"/>
-              <w:bottom w:w="0" w:type="dxa"/>
-              <w:left w:w="0" w:type="dxa"/>
-              <w:right w:w="0" w:type="dxa"/>
-            </w:tcMar>
-            <w:vAlign w:val="center"/>
-          </w:tcPr>
-          <w:p>
-            <w:pPr>
-              <w:keepNext/>
+        body3
+        <w:tc>
+          <w:tcPr>
+            <w:tcBorders>
+              <w:bottom w:val="none" w:sz="0" w:space="0" w:color="000000"/>
+              <w:top w:val="none" w:sz="0" w:space="0" w:color="000000"/>
+              <w:left w:val="none" w:sz="0" w:space="0" w:color="000000"/>
+              <w:right w:val="none" w:sz="0" w:space="0" w:color="000000"/>
+            </w:tcBorders>
+            <w:shd w:val="clear" w:color="auto" w:fill="FFFFFF"/>
+            <w:tcMar>
+              <w:top w:w="0" w:type="dxa"/>
+              <w:bottom w:w="0" w:type="dxa"/>
+              <w:left w:w="0" w:type="dxa"/>
+              <w:right w:w="0" w:type="dxa"/>
+            </w:tcMar>
+            <w:vAlign w:val="center"/>
+          </w:tcPr>
+          <w:p>
+            <w:pPr>
+              <w:pStyle w:val="Normal"/>
               <w:jc w:val="left"/>
-              <w:spacing w:after="100" w:before="100" w:line="240"/>
-              <w:ind w:firstLine="0" w:left="100" w:right="100"/>
-            </w:pPr>
-            <w:r>
-              <w:rPr>
-                <w:rFonts w:ascii="DejaVu Sans" w:hAnsi="DejaVu Sans" w:eastAsia="DejaVu Sans" w:cs="DejaVu Sans"/>
+              <w:keepNext/>
+              <w:pBdr>
+                <w:bottom w:val="none" w:sz="0" w:space="0" w:color="000000"/>
+                <w:top w:val="none" w:sz="0" w:space="0" w:color="000000"/>
+                <w:left w:val="none" w:sz="0" w:space="0" w:color="000000"/>
+                <w:right w:val="none" w:sz="0" w:space="0" w:color="000000"/>
+              </w:pBdr>
+              <w:spacing w:after="100" w:before="100" w:line="240"/>
+              <w:ind w:firstLine="0" w:left="100" w:right="100"/>
+            </w:pPr>
+            <w:r>
+              <w:rPr>
+                <w:rFonts w:ascii="DejaVu Sans" w:hAnsi="DejaVu Sans" w:eastAsia="DejaVu Sans" w:cs="DejaVu Sans"/>
+                <w:i w:val="false"/>
+                <w:b w:val="false"/>
+                <w:u w:val="none"/>
                 <w:sz w:val="22"/>
                 <w:szCs w:val="22"/>
                 <w:color w:val="000000"/>
@@ -633,26 +909,41 @@
         </w:tc>
         <w:tc>
           <w:tcPr>
-            <w:tcBorders/>
-            <w:shd w:val="clear" w:color="auto" w:fill="FFFFFF"/>
-            <w:tcMar>
-              <w:top w:w="0" w:type="dxa"/>
-              <w:bottom w:w="0" w:type="dxa"/>
-              <w:left w:w="0" w:type="dxa"/>
-              <w:right w:w="0" w:type="dxa"/>
-            </w:tcMar>
-            <w:vAlign w:val="center"/>
-          </w:tcPr>
-          <w:p>
-            <w:pPr>
-              <w:keepNext/>
+            <w:tcBorders>
+              <w:bottom w:val="none" w:sz="0" w:space="0" w:color="000000"/>
+              <w:top w:val="none" w:sz="0" w:space="0" w:color="000000"/>
+              <w:left w:val="none" w:sz="0" w:space="0" w:color="000000"/>
+              <w:right w:val="none" w:sz="0" w:space="0" w:color="000000"/>
+            </w:tcBorders>
+            <w:shd w:val="clear" w:color="auto" w:fill="FFFFFF"/>
+            <w:tcMar>
+              <w:top w:w="0" w:type="dxa"/>
+              <w:bottom w:w="0" w:type="dxa"/>
+              <w:left w:w="0" w:type="dxa"/>
+              <w:right w:w="0" w:type="dxa"/>
+            </w:tcMar>
+            <w:vAlign w:val="center"/>
+          </w:tcPr>
+          <w:p>
+            <w:pPr>
+              <w:pStyle w:val="Normal"/>
               <w:jc w:val="right"/>
-              <w:spacing w:after="100" w:before="100" w:line="240"/>
-              <w:ind w:firstLine="0" w:left="100" w:right="100"/>
-            </w:pPr>
-            <w:r>
-              <w:rPr>
-                <w:rFonts w:ascii="DejaVu Sans" w:hAnsi="DejaVu Sans" w:eastAsia="DejaVu Sans" w:cs="DejaVu Sans"/>
+              <w:keepNext/>
+              <w:pBdr>
+                <w:bottom w:val="none" w:sz="0" w:space="0" w:color="000000"/>
+                <w:top w:val="none" w:sz="0" w:space="0" w:color="000000"/>
+                <w:left w:val="none" w:sz="0" w:space="0" w:color="000000"/>
+                <w:right w:val="none" w:sz="0" w:space="0" w:color="000000"/>
+              </w:pBdr>
+              <w:spacing w:after="100" w:before="100" w:line="240"/>
+              <w:ind w:firstLine="0" w:left="100" w:right="100"/>
+            </w:pPr>
+            <w:r>
+              <w:rPr>
+                <w:rFonts w:ascii="DejaVu Sans" w:hAnsi="DejaVu Sans" w:eastAsia="DejaVu Sans" w:cs="DejaVu Sans"/>
+                <w:i w:val="false"/>
+                <w:b w:val="false"/>
+                <w:u w:val="none"/>
                 <w:sz w:val="22"/>
                 <w:szCs w:val="22"/>
                 <w:color w:val="000000"/>
@@ -663,26 +954,41 @@
         </w:tc>
         <w:tc>
           <w:tcPr>
-            <w:tcBorders/>
-            <w:shd w:val="clear" w:color="auto" w:fill="FFFFFF"/>
-            <w:tcMar>
-              <w:top w:w="0" w:type="dxa"/>
-              <w:bottom w:w="0" w:type="dxa"/>
-              <w:left w:w="0" w:type="dxa"/>
-              <w:right w:w="0" w:type="dxa"/>
-            </w:tcMar>
-            <w:vAlign w:val="center"/>
-          </w:tcPr>
-          <w:p>
-            <w:pPr>
-              <w:keepNext/>
+            <w:tcBorders>
+              <w:bottom w:val="none" w:sz="0" w:space="0" w:color="000000"/>
+              <w:top w:val="none" w:sz="0" w:space="0" w:color="000000"/>
+              <w:left w:val="none" w:sz="0" w:space="0" w:color="000000"/>
+              <w:right w:val="none" w:sz="0" w:space="0" w:color="000000"/>
+            </w:tcBorders>
+            <w:shd w:val="clear" w:color="auto" w:fill="FFFFFF"/>
+            <w:tcMar>
+              <w:top w:w="0" w:type="dxa"/>
+              <w:bottom w:w="0" w:type="dxa"/>
+              <w:left w:w="0" w:type="dxa"/>
+              <w:right w:w="0" w:type="dxa"/>
+            </w:tcMar>
+            <w:vAlign w:val="center"/>
+          </w:tcPr>
+          <w:p>
+            <w:pPr>
+              <w:pStyle w:val="Normal"/>
               <w:jc w:val="right"/>
-              <w:spacing w:after="100" w:before="100" w:line="240"/>
-              <w:ind w:firstLine="0" w:left="100" w:right="100"/>
-            </w:pPr>
-            <w:r>
-              <w:rPr>
-                <w:rFonts w:ascii="DejaVu Sans" w:hAnsi="DejaVu Sans" w:eastAsia="DejaVu Sans" w:cs="DejaVu Sans"/>
+              <w:keepNext/>
+              <w:pBdr>
+                <w:bottom w:val="none" w:sz="0" w:space="0" w:color="000000"/>
+                <w:top w:val="none" w:sz="0" w:space="0" w:color="000000"/>
+                <w:left w:val="none" w:sz="0" w:space="0" w:color="000000"/>
+                <w:right w:val="none" w:sz="0" w:space="0" w:color="000000"/>
+              </w:pBdr>
+              <w:spacing w:after="100" w:before="100" w:line="240"/>
+              <w:ind w:firstLine="0" w:left="100" w:right="100"/>
+            </w:pPr>
+            <w:r>
+              <w:rPr>
+                <w:rFonts w:ascii="DejaVu Sans" w:hAnsi="DejaVu Sans" w:eastAsia="DejaVu Sans" w:cs="DejaVu Sans"/>
+                <w:i w:val="false"/>
+                <w:b w:val="false"/>
+                <w:u w:val="none"/>
                 <w:sz w:val="22"/>
                 <w:szCs w:val="22"/>
                 <w:color w:val="000000"/>
@@ -693,26 +999,41 @@
         </w:tc>
         <w:tc>
           <w:tcPr>
-            <w:tcBorders/>
-            <w:shd w:val="clear" w:color="auto" w:fill="FFFFFF"/>
-            <w:tcMar>
-              <w:top w:w="0" w:type="dxa"/>
-              <w:bottom w:w="0" w:type="dxa"/>
-              <w:left w:w="0" w:type="dxa"/>
-              <w:right w:w="0" w:type="dxa"/>
-            </w:tcMar>
-            <w:vAlign w:val="center"/>
-          </w:tcPr>
-          <w:p>
-            <w:pPr>
-              <w:keepNext/>
+            <w:tcBorders>
+              <w:bottom w:val="none" w:sz="0" w:space="0" w:color="000000"/>
+              <w:top w:val="none" w:sz="0" w:space="0" w:color="000000"/>
+              <w:left w:val="none" w:sz="0" w:space="0" w:color="000000"/>
+              <w:right w:val="none" w:sz="0" w:space="0" w:color="000000"/>
+            </w:tcBorders>
+            <w:shd w:val="clear" w:color="auto" w:fill="FFFFFF"/>
+            <w:tcMar>
+              <w:top w:w="0" w:type="dxa"/>
+              <w:bottom w:w="0" w:type="dxa"/>
+              <w:left w:w="0" w:type="dxa"/>
+              <w:right w:w="0" w:type="dxa"/>
+            </w:tcMar>
+            <w:vAlign w:val="center"/>
+          </w:tcPr>
+          <w:p>
+            <w:pPr>
+              <w:pStyle w:val="Normal"/>
               <w:jc w:val="right"/>
-              <w:spacing w:after="100" w:before="100" w:line="240"/>
-              <w:ind w:firstLine="0" w:left="100" w:right="100"/>
-            </w:pPr>
-            <w:r>
-              <w:rPr>
-                <w:rFonts w:ascii="DejaVu Sans" w:hAnsi="DejaVu Sans" w:eastAsia="DejaVu Sans" w:cs="DejaVu Sans"/>
+              <w:keepNext/>
+              <w:pBdr>
+                <w:bottom w:val="none" w:sz="0" w:space="0" w:color="000000"/>
+                <w:top w:val="none" w:sz="0" w:space="0" w:color="000000"/>
+                <w:left w:val="none" w:sz="0" w:space="0" w:color="000000"/>
+                <w:right w:val="none" w:sz="0" w:space="0" w:color="000000"/>
+              </w:pBdr>
+              <w:spacing w:after="100" w:before="100" w:line="240"/>
+              <w:ind w:firstLine="0" w:left="100" w:right="100"/>
+            </w:pPr>
+            <w:r>
+              <w:rPr>
+                <w:rFonts w:ascii="DejaVu Sans" w:hAnsi="DejaVu Sans" w:eastAsia="DejaVu Sans" w:cs="DejaVu Sans"/>
+                <w:i w:val="false"/>
+                <w:b w:val="false"/>
+                <w:u w:val="none"/>
                 <w:sz w:val="22"/>
                 <w:szCs w:val="22"/>
                 <w:color w:val="000000"/>
@@ -723,26 +1044,41 @@
         </w:tc>
         <w:tc>
           <w:tcPr>
-            <w:tcBorders/>
-            <w:shd w:val="clear" w:color="auto" w:fill="FFFFFF"/>
-            <w:tcMar>
-              <w:top w:w="0" w:type="dxa"/>
-              <w:bottom w:w="0" w:type="dxa"/>
-              <w:left w:w="0" w:type="dxa"/>
-              <w:right w:w="0" w:type="dxa"/>
-            </w:tcMar>
-            <w:vAlign w:val="center"/>
-          </w:tcPr>
-          <w:p>
-            <w:pPr>
-              <w:keepNext/>
+            <w:tcBorders>
+              <w:bottom w:val="none" w:sz="0" w:space="0" w:color="000000"/>
+              <w:top w:val="none" w:sz="0" w:space="0" w:color="000000"/>
+              <w:left w:val="none" w:sz="0" w:space="0" w:color="000000"/>
+              <w:right w:val="none" w:sz="0" w:space="0" w:color="000000"/>
+            </w:tcBorders>
+            <w:shd w:val="clear" w:color="auto" w:fill="FFFFFF"/>
+            <w:tcMar>
+              <w:top w:w="0" w:type="dxa"/>
+              <w:bottom w:w="0" w:type="dxa"/>
+              <w:left w:w="0" w:type="dxa"/>
+              <w:right w:w="0" w:type="dxa"/>
+            </w:tcMar>
+            <w:vAlign w:val="center"/>
+          </w:tcPr>
+          <w:p>
+            <w:pPr>
+              <w:pStyle w:val="Normal"/>
               <w:jc w:val="right"/>
-              <w:spacing w:after="100" w:before="100" w:line="240"/>
-              <w:ind w:firstLine="0" w:left="100" w:right="100"/>
-            </w:pPr>
-            <w:r>
-              <w:rPr>
-                <w:rFonts w:ascii="DejaVu Sans" w:hAnsi="DejaVu Sans" w:eastAsia="DejaVu Sans" w:cs="DejaVu Sans"/>
+              <w:keepNext/>
+              <w:pBdr>
+                <w:bottom w:val="none" w:sz="0" w:space="0" w:color="000000"/>
+                <w:top w:val="none" w:sz="0" w:space="0" w:color="000000"/>
+                <w:left w:val="none" w:sz="0" w:space="0" w:color="000000"/>
+                <w:right w:val="none" w:sz="0" w:space="0" w:color="000000"/>
+              </w:pBdr>
+              <w:spacing w:after="100" w:before="100" w:line="240"/>
+              <w:ind w:firstLine="0" w:left="100" w:right="100"/>
+            </w:pPr>
+            <w:r>
+              <w:rPr>
+                <w:rFonts w:ascii="DejaVu Sans" w:hAnsi="DejaVu Sans" w:eastAsia="DejaVu Sans" w:cs="DejaVu Sans"/>
+                <w:i w:val="false"/>
+                <w:b w:val="false"/>
+                <w:u w:val="none"/>
                 <w:sz w:val="22"/>
                 <w:szCs w:val="22"/>
                 <w:color w:val="000000"/>
@@ -753,27 +1089,41 @@
         </w:tc>
         <w:tc>
           <w:tcPr>
-            <w:tcBorders/>
-            <w:shd w:val="clear" w:color="auto" w:fill="FFFFFF"/>
-            <w:tcMar>
-              <w:top w:w="0" w:type="dxa"/>
-              <w:bottom w:w="0" w:type="dxa"/>
-              <w:left w:w="0" w:type="dxa"/>
-              <w:right w:w="0" w:type="dxa"/>
-            </w:tcMar>
-            <w:vAlign w:val="center"/>
-          </w:tcPr>
-          <w:p>
-            <w:pPr>
-              <w:keepNext/>
+            <w:tcBorders>
+              <w:bottom w:val="none" w:sz="0" w:space="0" w:color="000000"/>
+              <w:top w:val="none" w:sz="0" w:space="0" w:color="000000"/>
+              <w:left w:val="none" w:sz="0" w:space="0" w:color="000000"/>
+              <w:right w:val="none" w:sz="0" w:space="0" w:color="000000"/>
+            </w:tcBorders>
+            <w:shd w:val="clear" w:color="auto" w:fill="FFFFFF"/>
+            <w:tcMar>
+              <w:top w:w="0" w:type="dxa"/>
+              <w:bottom w:w="0" w:type="dxa"/>
+              <w:left w:w="0" w:type="dxa"/>
+              <w:right w:w="0" w:type="dxa"/>
+            </w:tcMar>
+            <w:vAlign w:val="center"/>
+          </w:tcPr>
+          <w:p>
+            <w:pPr>
+              <w:pStyle w:val="Normal"/>
               <w:jc w:val="right"/>
-              <w:spacing w:after="100" w:before="100" w:line="240"/>
-              <w:ind w:firstLine="0" w:left="100" w:right="100"/>
-            </w:pPr>
-            <w:r>
-              <w:rPr>
-                <w:rFonts w:ascii="DejaVu Sans" w:hAnsi="DejaVu Sans" w:eastAsia="DejaVu Sans" w:cs="DejaVu Sans"/>
-                <w:b/>
+              <w:keepNext/>
+              <w:pBdr>
+                <w:bottom w:val="none" w:sz="0" w:space="0" w:color="000000"/>
+                <w:top w:val="none" w:sz="0" w:space="0" w:color="000000"/>
+                <w:left w:val="none" w:sz="0" w:space="0" w:color="000000"/>
+                <w:right w:val="none" w:sz="0" w:space="0" w:color="000000"/>
+              </w:pBdr>
+              <w:spacing w:after="100" w:before="100" w:line="240"/>
+              <w:ind w:firstLine="0" w:left="100" w:right="100"/>
+            </w:pPr>
+            <w:r>
+              <w:rPr>
+                <w:rFonts w:ascii="DejaVu Sans" w:hAnsi="DejaVu Sans" w:eastAsia="DejaVu Sans" w:cs="DejaVu Sans"/>
+                <w:i w:val="false"/>
+                <w:b w:val="true"/>
+                <w:u w:val="none"/>
                 <w:sz w:val="22"/>
                 <w:szCs w:val="22"/>
                 <w:color w:val="000000"/>
@@ -788,30 +1138,44 @@
           <w:cantSplit/>
           <w:trHeight w:val="360" w:hRule="auto"/>
         </w:trPr>
+        body4
         <w:tc>
           <w:tcPr>
             <w:tcBorders>
               <w:bottom w:val="single" w:sz="16" w:space="0" w:color="666666"/>
-            </w:tcBorders>
-            <w:shd w:val="clear" w:color="auto" w:fill="FFFFFF"/>
-            <w:tcMar>
-              <w:top w:w="0" w:type="dxa"/>
-              <w:bottom w:w="0" w:type="dxa"/>
-              <w:left w:w="0" w:type="dxa"/>
-              <w:right w:w="0" w:type="dxa"/>
-            </w:tcMar>
-            <w:vAlign w:val="center"/>
-          </w:tcPr>
-          <w:p>
-            <w:pPr>
-              <w:keepNext/>
+              <w:top w:val="none" w:sz="0" w:space="0" w:color="000000"/>
+              <w:left w:val="none" w:sz="0" w:space="0" w:color="000000"/>
+              <w:right w:val="none" w:sz="0" w:space="0" w:color="000000"/>
+            </w:tcBorders>
+            <w:shd w:val="clear" w:color="auto" w:fill="FFFFFF"/>
+            <w:tcMar>
+              <w:top w:w="0" w:type="dxa"/>
+              <w:bottom w:w="0" w:type="dxa"/>
+              <w:left w:w="0" w:type="dxa"/>
+              <w:right w:w="0" w:type="dxa"/>
+            </w:tcMar>
+            <w:vAlign w:val="center"/>
+          </w:tcPr>
+          <w:p>
+            <w:pPr>
+              <w:pStyle w:val="Normal"/>
               <w:jc w:val="left"/>
-              <w:spacing w:after="100" w:before="100" w:line="240"/>
-              <w:ind w:firstLine="0" w:left="100" w:right="100"/>
-            </w:pPr>
-            <w:r>
-              <w:rPr>
-                <w:rFonts w:ascii="DejaVu Sans" w:hAnsi="DejaVu Sans" w:eastAsia="DejaVu Sans" w:cs="DejaVu Sans"/>
+              <w:keepNext/>
+              <w:pBdr>
+                <w:bottom w:val="none" w:sz="0" w:space="0" w:color="000000"/>
+                <w:top w:val="none" w:sz="0" w:space="0" w:color="000000"/>
+                <w:left w:val="none" w:sz="0" w:space="0" w:color="000000"/>
+                <w:right w:val="none" w:sz="0" w:space="0" w:color="000000"/>
+              </w:pBdr>
+              <w:spacing w:after="100" w:before="100" w:line="240"/>
+              <w:ind w:firstLine="0" w:left="100" w:right="100"/>
+            </w:pPr>
+            <w:r>
+              <w:rPr>
+                <w:rFonts w:ascii="DejaVu Sans" w:hAnsi="DejaVu Sans" w:eastAsia="DejaVu Sans" w:cs="DejaVu Sans"/>
+                <w:i w:val="false"/>
+                <w:b w:val="false"/>
+                <w:u w:val="none"/>
                 <w:sz w:val="22"/>
                 <w:szCs w:val="22"/>
                 <w:color w:val="000000"/>
@@ -824,26 +1188,39 @@
           <w:tcPr>
             <w:tcBorders>
               <w:bottom w:val="single" w:sz="16" w:space="0" w:color="666666"/>
-            </w:tcBorders>
-            <w:shd w:val="clear" w:color="auto" w:fill="FFFFFF"/>
-            <w:tcMar>
-              <w:top w:w="0" w:type="dxa"/>
-              <w:bottom w:w="0" w:type="dxa"/>
-              <w:left w:w="0" w:type="dxa"/>
-              <w:right w:w="0" w:type="dxa"/>
-            </w:tcMar>
-            <w:vAlign w:val="center"/>
-          </w:tcPr>
-          <w:p>
-            <w:pPr>
-              <w:keepNext/>
+              <w:top w:val="none" w:sz="0" w:space="0" w:color="000000"/>
+              <w:left w:val="none" w:sz="0" w:space="0" w:color="000000"/>
+              <w:right w:val="none" w:sz="0" w:space="0" w:color="000000"/>
+            </w:tcBorders>
+            <w:shd w:val="clear" w:color="auto" w:fill="FFFFFF"/>
+            <w:tcMar>
+              <w:top w:w="0" w:type="dxa"/>
+              <w:bottom w:w="0" w:type="dxa"/>
+              <w:left w:w="0" w:type="dxa"/>
+              <w:right w:w="0" w:type="dxa"/>
+            </w:tcMar>
+            <w:vAlign w:val="center"/>
+          </w:tcPr>
+          <w:p>
+            <w:pPr>
+              <w:pStyle w:val="Normal"/>
               <w:jc w:val="right"/>
-              <w:spacing w:after="100" w:before="100" w:line="240"/>
-              <w:ind w:firstLine="0" w:left="100" w:right="100"/>
-            </w:pPr>
-            <w:r>
-              <w:rPr>
-                <w:rFonts w:ascii="DejaVu Sans" w:hAnsi="DejaVu Sans" w:eastAsia="DejaVu Sans" w:cs="DejaVu Sans"/>
+              <w:keepNext/>
+              <w:pBdr>
+                <w:bottom w:val="none" w:sz="0" w:space="0" w:color="000000"/>
+                <w:top w:val="none" w:sz="0" w:space="0" w:color="000000"/>
+                <w:left w:val="none" w:sz="0" w:space="0" w:color="000000"/>
+                <w:right w:val="none" w:sz="0" w:space="0" w:color="000000"/>
+              </w:pBdr>
+              <w:spacing w:after="100" w:before="100" w:line="240"/>
+              <w:ind w:firstLine="0" w:left="100" w:right="100"/>
+            </w:pPr>
+            <w:r>
+              <w:rPr>
+                <w:rFonts w:ascii="DejaVu Sans" w:hAnsi="DejaVu Sans" w:eastAsia="DejaVu Sans" w:cs="DejaVu Sans"/>
+                <w:i w:val="false"/>
+                <w:b w:val="false"/>
+                <w:u w:val="none"/>
                 <w:sz w:val="22"/>
                 <w:szCs w:val="22"/>
                 <w:color w:val="000000"/>
@@ -856,26 +1233,39 @@
           <w:tcPr>
             <w:tcBorders>
               <w:bottom w:val="single" w:sz="16" w:space="0" w:color="666666"/>
-            </w:tcBorders>
-            <w:shd w:val="clear" w:color="auto" w:fill="FFFFFF"/>
-            <w:tcMar>
-              <w:top w:w="0" w:type="dxa"/>
-              <w:bottom w:w="0" w:type="dxa"/>
-              <w:left w:w="0" w:type="dxa"/>
-              <w:right w:w="0" w:type="dxa"/>
-            </w:tcMar>
-            <w:vAlign w:val="center"/>
-          </w:tcPr>
-          <w:p>
-            <w:pPr>
-              <w:keepNext/>
+              <w:top w:val="none" w:sz="0" w:space="0" w:color="000000"/>
+              <w:left w:val="none" w:sz="0" w:space="0" w:color="000000"/>
+              <w:right w:val="none" w:sz="0" w:space="0" w:color="000000"/>
+            </w:tcBorders>
+            <w:shd w:val="clear" w:color="auto" w:fill="FFFFFF"/>
+            <w:tcMar>
+              <w:top w:w="0" w:type="dxa"/>
+              <w:bottom w:w="0" w:type="dxa"/>
+              <w:left w:w="0" w:type="dxa"/>
+              <w:right w:w="0" w:type="dxa"/>
+            </w:tcMar>
+            <w:vAlign w:val="center"/>
+          </w:tcPr>
+          <w:p>
+            <w:pPr>
+              <w:pStyle w:val="Normal"/>
               <w:jc w:val="right"/>
-              <w:spacing w:after="100" w:before="100" w:line="240"/>
-              <w:ind w:firstLine="0" w:left="100" w:right="100"/>
-            </w:pPr>
-            <w:r>
-              <w:rPr>
-                <w:rFonts w:ascii="DejaVu Sans" w:hAnsi="DejaVu Sans" w:eastAsia="DejaVu Sans" w:cs="DejaVu Sans"/>
+              <w:keepNext/>
+              <w:pBdr>
+                <w:bottom w:val="none" w:sz="0" w:space="0" w:color="000000"/>
+                <w:top w:val="none" w:sz="0" w:space="0" w:color="000000"/>
+                <w:left w:val="none" w:sz="0" w:space="0" w:color="000000"/>
+                <w:right w:val="none" w:sz="0" w:space="0" w:color="000000"/>
+              </w:pBdr>
+              <w:spacing w:after="100" w:before="100" w:line="240"/>
+              <w:ind w:firstLine="0" w:left="100" w:right="100"/>
+            </w:pPr>
+            <w:r>
+              <w:rPr>
+                <w:rFonts w:ascii="DejaVu Sans" w:hAnsi="DejaVu Sans" w:eastAsia="DejaVu Sans" w:cs="DejaVu Sans"/>
+                <w:i w:val="false"/>
+                <w:b w:val="false"/>
+                <w:u w:val="none"/>
                 <w:sz w:val="22"/>
                 <w:szCs w:val="22"/>
                 <w:color w:val="000000"/>
@@ -888,26 +1278,39 @@
           <w:tcPr>
             <w:tcBorders>
               <w:bottom w:val="single" w:sz="16" w:space="0" w:color="666666"/>
-            </w:tcBorders>
-            <w:shd w:val="clear" w:color="auto" w:fill="FFFFFF"/>
-            <w:tcMar>
-              <w:top w:w="0" w:type="dxa"/>
-              <w:bottom w:w="0" w:type="dxa"/>
-              <w:left w:w="0" w:type="dxa"/>
-              <w:right w:w="0" w:type="dxa"/>
-            </w:tcMar>
-            <w:vAlign w:val="center"/>
-          </w:tcPr>
-          <w:p>
-            <w:pPr>
-              <w:keepNext/>
+              <w:top w:val="none" w:sz="0" w:space="0" w:color="000000"/>
+              <w:left w:val="none" w:sz="0" w:space="0" w:color="000000"/>
+              <w:right w:val="none" w:sz="0" w:space="0" w:color="000000"/>
+            </w:tcBorders>
+            <w:shd w:val="clear" w:color="auto" w:fill="FFFFFF"/>
+            <w:tcMar>
+              <w:top w:w="0" w:type="dxa"/>
+              <w:bottom w:w="0" w:type="dxa"/>
+              <w:left w:w="0" w:type="dxa"/>
+              <w:right w:w="0" w:type="dxa"/>
+            </w:tcMar>
+            <w:vAlign w:val="center"/>
+          </w:tcPr>
+          <w:p>
+            <w:pPr>
+              <w:pStyle w:val="Normal"/>
               <w:jc w:val="right"/>
-              <w:spacing w:after="100" w:before="100" w:line="240"/>
-              <w:ind w:firstLine="0" w:left="100" w:right="100"/>
-            </w:pPr>
-            <w:r>
-              <w:rPr>
-                <w:rFonts w:ascii="DejaVu Sans" w:hAnsi="DejaVu Sans" w:eastAsia="DejaVu Sans" w:cs="DejaVu Sans"/>
+              <w:keepNext/>
+              <w:pBdr>
+                <w:bottom w:val="none" w:sz="0" w:space="0" w:color="000000"/>
+                <w:top w:val="none" w:sz="0" w:space="0" w:color="000000"/>
+                <w:left w:val="none" w:sz="0" w:space="0" w:color="000000"/>
+                <w:right w:val="none" w:sz="0" w:space="0" w:color="000000"/>
+              </w:pBdr>
+              <w:spacing w:after="100" w:before="100" w:line="240"/>
+              <w:ind w:firstLine="0" w:left="100" w:right="100"/>
+            </w:pPr>
+            <w:r>
+              <w:rPr>
+                <w:rFonts w:ascii="DejaVu Sans" w:hAnsi="DejaVu Sans" w:eastAsia="DejaVu Sans" w:cs="DejaVu Sans"/>
+                <w:i w:val="false"/>
+                <w:b w:val="false"/>
+                <w:u w:val="none"/>
                 <w:sz w:val="22"/>
                 <w:szCs w:val="22"/>
                 <w:color w:val="000000"/>
@@ -920,26 +1323,39 @@
           <w:tcPr>
             <w:tcBorders>
               <w:bottom w:val="single" w:sz="16" w:space="0" w:color="666666"/>
-            </w:tcBorders>
-            <w:shd w:val="clear" w:color="auto" w:fill="FFFFFF"/>
-            <w:tcMar>
-              <w:top w:w="0" w:type="dxa"/>
-              <w:bottom w:w="0" w:type="dxa"/>
-              <w:left w:w="0" w:type="dxa"/>
-              <w:right w:w="0" w:type="dxa"/>
-            </w:tcMar>
-            <w:vAlign w:val="center"/>
-          </w:tcPr>
-          <w:p>
-            <w:pPr>
-              <w:keepNext/>
+              <w:top w:val="none" w:sz="0" w:space="0" w:color="000000"/>
+              <w:left w:val="none" w:sz="0" w:space="0" w:color="000000"/>
+              <w:right w:val="none" w:sz="0" w:space="0" w:color="000000"/>
+            </w:tcBorders>
+            <w:shd w:val="clear" w:color="auto" w:fill="FFFFFF"/>
+            <w:tcMar>
+              <w:top w:w="0" w:type="dxa"/>
+              <w:bottom w:w="0" w:type="dxa"/>
+              <w:left w:w="0" w:type="dxa"/>
+              <w:right w:w="0" w:type="dxa"/>
+            </w:tcMar>
+            <w:vAlign w:val="center"/>
+          </w:tcPr>
+          <w:p>
+            <w:pPr>
+              <w:pStyle w:val="Normal"/>
               <w:jc w:val="right"/>
-              <w:spacing w:after="100" w:before="100" w:line="240"/>
-              <w:ind w:firstLine="0" w:left="100" w:right="100"/>
-            </w:pPr>
-            <w:r>
-              <w:rPr>
-                <w:rFonts w:ascii="DejaVu Sans" w:hAnsi="DejaVu Sans" w:eastAsia="DejaVu Sans" w:cs="DejaVu Sans"/>
+              <w:keepNext/>
+              <w:pBdr>
+                <w:bottom w:val="none" w:sz="0" w:space="0" w:color="000000"/>
+                <w:top w:val="none" w:sz="0" w:space="0" w:color="000000"/>
+                <w:left w:val="none" w:sz="0" w:space="0" w:color="000000"/>
+                <w:right w:val="none" w:sz="0" w:space="0" w:color="000000"/>
+              </w:pBdr>
+              <w:spacing w:after="100" w:before="100" w:line="240"/>
+              <w:ind w:firstLine="0" w:left="100" w:right="100"/>
+            </w:pPr>
+            <w:r>
+              <w:rPr>
+                <w:rFonts w:ascii="DejaVu Sans" w:hAnsi="DejaVu Sans" w:eastAsia="DejaVu Sans" w:cs="DejaVu Sans"/>
+                <w:i w:val="false"/>
+                <w:b w:val="false"/>
+                <w:u w:val="none"/>
                 <w:sz w:val="22"/>
                 <w:szCs w:val="22"/>
                 <w:color w:val="000000"/>
@@ -952,26 +1368,39 @@
           <w:tcPr>
             <w:tcBorders>
               <w:bottom w:val="single" w:sz="16" w:space="0" w:color="666666"/>
-            </w:tcBorders>
-            <w:shd w:val="clear" w:color="auto" w:fill="FFFFFF"/>
-            <w:tcMar>
-              <w:top w:w="0" w:type="dxa"/>
-              <w:bottom w:w="0" w:type="dxa"/>
-              <w:left w:w="0" w:type="dxa"/>
-              <w:right w:w="0" w:type="dxa"/>
-            </w:tcMar>
-            <w:vAlign w:val="center"/>
-          </w:tcPr>
-          <w:p>
-            <w:pPr>
-              <w:keepNext/>
+              <w:top w:val="none" w:sz="0" w:space="0" w:color="000000"/>
+              <w:left w:val="none" w:sz="0" w:space="0" w:color="000000"/>
+              <w:right w:val="none" w:sz="0" w:space="0" w:color="000000"/>
+            </w:tcBorders>
+            <w:shd w:val="clear" w:color="auto" w:fill="FFFFFF"/>
+            <w:tcMar>
+              <w:top w:w="0" w:type="dxa"/>
+              <w:bottom w:w="0" w:type="dxa"/>
+              <w:left w:w="0" w:type="dxa"/>
+              <w:right w:w="0" w:type="dxa"/>
+            </w:tcMar>
+            <w:vAlign w:val="center"/>
+          </w:tcPr>
+          <w:p>
+            <w:pPr>
+              <w:pStyle w:val="Normal"/>
               <w:jc w:val="right"/>
-              <w:spacing w:after="100" w:before="100" w:line="240"/>
-              <w:ind w:firstLine="0" w:left="100" w:right="100"/>
-            </w:pPr>
-            <w:r>
-              <w:rPr>
-                <w:rFonts w:ascii="DejaVu Sans" w:hAnsi="DejaVu Sans" w:eastAsia="DejaVu Sans" w:cs="DejaVu Sans"/>
+              <w:keepNext/>
+              <w:pBdr>
+                <w:bottom w:val="none" w:sz="0" w:space="0" w:color="000000"/>
+                <w:top w:val="none" w:sz="0" w:space="0" w:color="000000"/>
+                <w:left w:val="none" w:sz="0" w:space="0" w:color="000000"/>
+                <w:right w:val="none" w:sz="0" w:space="0" w:color="000000"/>
+              </w:pBdr>
+              <w:spacing w:after="100" w:before="100" w:line="240"/>
+              <w:ind w:firstLine="0" w:left="100" w:right="100"/>
+            </w:pPr>
+            <w:r>
+              <w:rPr>
+                <w:rFonts w:ascii="DejaVu Sans" w:hAnsi="DejaVu Sans" w:eastAsia="DejaVu Sans" w:cs="DejaVu Sans"/>
+                <w:i w:val="false"/>
+                <w:b w:val="false"/>
+                <w:u w:val="none"/>
                 <w:sz w:val="22"/>
                 <w:szCs w:val="22"/>
                 <w:color w:val="000000"/>

</xml_diff>

<commit_message>
RDA now uses log(Size_Class) -- cleanup needed
</commit_message>
<xml_diff>
--- a/Tables/betaTable.docx
+++ b/Tables/betaTable.docx
@@ -439,7 +439,7 @@
                 <w:szCs w:val="22"/>
                 <w:color w:val="000000"/>
               </w:rPr>
-              <w:t xml:space="preserve"> 837</w:t>
+              <w:t xml:space="preserve"> 834</w:t>
             </w:r>
           </w:p>
         </w:tc>
@@ -529,7 +529,7 @@
                 <w:szCs w:val="22"/>
                 <w:color w:val="000000"/>
               </w:rPr>
-              <w:t xml:space="preserve"> 7.3</w:t>
+              <w:t xml:space="preserve"> 7.7</w:t>
             </w:r>
           </w:p>
         </w:tc>
@@ -716,7 +716,7 @@
                 <w:szCs w:val="22"/>
                 <w:color w:val="000000"/>
               </w:rPr>
-              <w:t xml:space="preserve"> 378</w:t>
+              <w:t xml:space="preserve"> 356</w:t>
             </w:r>
           </w:p>
         </w:tc>
@@ -761,7 +761,7 @@
                 <w:szCs w:val="22"/>
                 <w:color w:val="000000"/>
               </w:rPr>
-              <w:t xml:space="preserve">0.035</w:t>
+              <w:t xml:space="preserve">0.033</w:t>
             </w:r>
           </w:p>
         </w:tc>
@@ -993,7 +993,7 @@
                 <w:szCs w:val="22"/>
                 <w:color w:val="000000"/>
               </w:rPr>
-              <w:t xml:space="preserve">1538</w:t>
+              <w:t xml:space="preserve">1953</w:t>
             </w:r>
           </w:p>
         </w:tc>
@@ -1038,7 +1038,7 @@
                 <w:szCs w:val="22"/>
                 <w:color w:val="000000"/>
               </w:rPr>
-              <w:t xml:space="preserve">0.141</w:t>
+              <w:t xml:space="preserve">0.180</w:t>
             </w:r>
           </w:p>
         </w:tc>
@@ -1083,7 +1083,7 @@
                 <w:szCs w:val="22"/>
                 <w:color w:val="000000"/>
               </w:rPr>
-              <w:t xml:space="preserve">13.4</w:t>
+              <w:t xml:space="preserve">18.0</w:t>
             </w:r>
           </w:p>
         </w:tc>
@@ -1270,7 +1270,7 @@
                 <w:szCs w:val="22"/>
                 <w:color w:val="000000"/>
               </w:rPr>
-              <w:t xml:space="preserve">8128</w:t>
+              <w:t xml:space="preserve">7714</w:t>
             </w:r>
           </w:p>
         </w:tc>
@@ -1315,7 +1315,7 @@
                 <w:szCs w:val="22"/>
                 <w:color w:val="000000"/>
               </w:rPr>
-              <w:t xml:space="preserve">0.747</w:t>
+              <w:t xml:space="preserve">0.711</w:t>
             </w:r>
           </w:p>
         </w:tc>

</xml_diff>